<commit_message>
Starting on documentation for FPGA system hardware
</commit_message>
<xml_diff>
--- a/Documentation/EmulatorDocumentation/EmulatorHardwareSetup.docx
+++ b/Documentation/EmulatorDocumentation/EmulatorHardwareSetup.docx
@@ -25,11 +25,21 @@
       <w:r>
         <w:t xml:space="preserve">Our emulator is based around a DAC card with signal generating capabilities.  The card was recommended to us by Pavan </w:t>
       </w:r>
+      <w:proofErr w:type="spellStart"/>
       <w:r>
         <w:t>Tiruveedhula</w:t>
       </w:r>
-      <w:r>
-        <w:t xml:space="preserve"> from Austin Rooda's lab – they use it for similar purposes.</w:t>
+      <w:proofErr w:type="spellEnd"/>
+      <w:r>
+        <w:t xml:space="preserve"> from Austin </w:t>
+      </w:r>
+      <w:proofErr w:type="spellStart"/>
+      <w:r>
+        <w:t>Rooda's</w:t>
+      </w:r>
+      <w:proofErr w:type="spellEnd"/>
+      <w:r>
+        <w:t xml:space="preserve"> lab – they use it for similar purposes.</w:t>
       </w:r>
     </w:p>
     <w:p/>
@@ -41,7 +51,15 @@
         <w:t xml:space="preserve">strategic-test.com; </w:t>
       </w:r>
       <w:r>
-        <w:t>US address: One Boston Place, 26th floor, Boston MA, 20108). Our contact there is Bob Giblett (</w:t>
+        <w:t xml:space="preserve">US address: One Boston Place, 26th floor, Boston MA, 20108). Our contact there is Bob </w:t>
+      </w:r>
+      <w:proofErr w:type="spellStart"/>
+      <w:r>
+        <w:t>Giblett</w:t>
+      </w:r>
+      <w:proofErr w:type="spellEnd"/>
+      <w:r>
+        <w:t xml:space="preserve"> (</w:t>
       </w:r>
       <w:hyperlink r:id="rId4" w:history="1">
         <w:r>
@@ -112,25 +130,32 @@
         <w:t>The DAC card only works in Windows systems, so the emulator is Windows specific.</w:t>
       </w:r>
     </w:p>
-    <w:p/>
-    <w:p>
-      <w:r>
-        <w:t xml:space="preserve">Our specific host computer </w:t>
-      </w:r>
-      <w:r>
-        <w:t>is a Dell Precision Workstation T5</w:t>
-      </w:r>
-      <w:r>
-        <w:t>810</w:t>
-      </w:r>
-      <w:r>
-        <w:t>, but we think there is nothing special about this hardware configuration.</w:t>
-      </w:r>
-      <w:r>
-        <w:t xml:space="preserve"> The specific quote for the workstation is in file EmulatorPCQuote.pdf. It cost us about $2300 in 2017.</w:t>
-      </w:r>
+    <w:p>
       <w:bookmarkStart w:id="0" w:name="_GoBack"/>
       <w:bookmarkEnd w:id="0"/>
+    </w:p>
+    <w:p>
+      <w:r>
+        <w:t xml:space="preserve">Our specific host computer </w:t>
+      </w:r>
+      <w:r>
+        <w:t>is a Dell Precision Workstation T5</w:t>
+      </w:r>
+      <w:r>
+        <w:t>810</w:t>
+      </w:r>
+      <w:r>
+        <w:t>, but we think there is nothing special about this hardware configuration.</w:t>
+      </w:r>
+      <w:r>
+        <w:t xml:space="preserve"> The specific quote for the workstation is in file Emulator</w:t>
+      </w:r>
+      <w:r>
+        <w:t>Host</w:t>
+      </w:r>
+      <w:r>
+        <w:t>PCQuote.pdf. It cost us about $2300 in 2017.</w:t>
+      </w:r>
     </w:p>
     <w:p/>
     <w:p>
@@ -555,6 +580,7 @@
   <w:style w:type="character" w:default="1" w:styleId="DefaultParagraphFont">
     <w:name w:val="Default Paragraph Font"/>
     <w:uiPriority w:val="1"/>
+    <w:semiHidden/>
     <w:unhideWhenUsed/>
   </w:style>
   <w:style w:type="table" w:default="1" w:styleId="TableNormal">

</xml_diff>

<commit_message>
Add note about image of emulator system being available.
</commit_message>
<xml_diff>
--- a/Documentation/EmulatorDocumentation/EmulatorHardwareSetup.docx
+++ b/Documentation/EmulatorDocumentation/EmulatorHardwareSetup.docx
@@ -130,10 +130,7 @@
         <w:t>The DAC card only works in Windows systems, so the emulator is Windows specific.</w:t>
       </w:r>
     </w:p>
-    <w:p>
-      <w:bookmarkStart w:id="0" w:name="_GoBack"/>
-      <w:bookmarkEnd w:id="0"/>
-    </w:p>
+    <w:p/>
     <w:p>
       <w:r>
         <w:t xml:space="preserve">Our specific host computer </w:t>
@@ -173,6 +170,22 @@
     <w:p>
       <w:r>
         <w:t>D) Once you have the card, you need to install some drivers.  See EmulatorHardwardSetup.pptx for step-by-step instructions.</w:t>
+      </w:r>
+      <w:r>
+        <w:t xml:space="preserve">  SAS Computing has an image of the computer after we installed the OS, Matlab, and the drivers in 2018.</w:t>
+      </w:r>
+      <w:r>
+        <w:t xml:space="preserve"> </w:t>
+      </w:r>
+      <w:bookmarkStart w:id="0" w:name="_GoBack"/>
+      <w:bookmarkEnd w:id="0"/>
+      <w:proofErr w:type="gramStart"/>
+      <w:r>
+        <w:t>So</w:t>
+      </w:r>
+      <w:proofErr w:type="gramEnd"/>
+      <w:r>
+        <w:t xml:space="preserve"> if we need to do it again, that's the place to start.</w:t>
       </w:r>
     </w:p>
     <w:sectPr>

</xml_diff>

<commit_message>
And note that David has the DVD with the drivers.
</commit_message>
<xml_diff>
--- a/Documentation/EmulatorDocumentation/EmulatorHardwareSetup.docx
+++ b/Documentation/EmulatorDocumentation/EmulatorHardwareSetup.docx
@@ -25,21 +25,11 @@
       <w:r>
         <w:t xml:space="preserve">Our emulator is based around a DAC card with signal generating capabilities.  The card was recommended to us by Pavan </w:t>
       </w:r>
-      <w:proofErr w:type="spellStart"/>
       <w:r>
         <w:t>Tiruveedhula</w:t>
       </w:r>
-      <w:proofErr w:type="spellEnd"/>
-      <w:r>
-        <w:t xml:space="preserve"> from Austin </w:t>
-      </w:r>
-      <w:proofErr w:type="spellStart"/>
-      <w:r>
-        <w:t>Rooda's</w:t>
-      </w:r>
-      <w:proofErr w:type="spellEnd"/>
-      <w:r>
-        <w:t xml:space="preserve"> lab – they use it for similar purposes.</w:t>
+      <w:r>
+        <w:t xml:space="preserve"> from Austin Rooda's lab – they use it for similar purposes.</w:t>
       </w:r>
     </w:p>
     <w:p/>
@@ -51,15 +41,7 @@
         <w:t xml:space="preserve">strategic-test.com; </w:t>
       </w:r>
       <w:r>
-        <w:t xml:space="preserve">US address: One Boston Place, 26th floor, Boston MA, 20108). Our contact there is Bob </w:t>
-      </w:r>
-      <w:proofErr w:type="spellStart"/>
-      <w:r>
-        <w:t>Giblett</w:t>
-      </w:r>
-      <w:proofErr w:type="spellEnd"/>
-      <w:r>
-        <w:t xml:space="preserve"> (</w:t>
+        <w:t>US address: One Boston Place, 26th floor, Boston MA, 20108). Our contact there is Bob Giblett (</w:t>
       </w:r>
       <w:hyperlink r:id="rId4" w:history="1">
         <w:r>
@@ -177,15 +159,19 @@
       <w:r>
         <w:t xml:space="preserve"> </w:t>
       </w:r>
+      <w:r>
+        <w:t>So if we need to do it again, that's the place to start.</w:t>
+      </w:r>
+      <w:r>
+        <w:t xml:space="preserve"> David has the DVD with the drivers f</w:t>
+      </w:r>
+      <w:r>
+        <w:t>or</w:t>
+      </w:r>
       <w:bookmarkStart w:id="0" w:name="_GoBack"/>
       <w:bookmarkEnd w:id="0"/>
-      <w:proofErr w:type="gramStart"/>
-      <w:r>
-        <w:t>So</w:t>
-      </w:r>
-      <w:proofErr w:type="gramEnd"/>
-      <w:r>
-        <w:t xml:space="preserve"> if we need to do it again, that's the place to start.</w:t>
+      <w:r>
+        <w:t xml:space="preserve"> the UF2e-6022.</w:t>
       </w:r>
     </w:p>
     <w:sectPr>

</xml_diff>

<commit_message>
Add calibration certificate to docs
</commit_message>
<xml_diff>
--- a/Documentation/EmulatorDocumentation/EmulatorHardwareSetup.docx
+++ b/Documentation/EmulatorDocumentation/EmulatorHardwareSetup.docx
@@ -25,11 +25,21 @@
       <w:r>
         <w:t xml:space="preserve">Our emulator is based around a DAC card with signal generating capabilities.  The card was recommended to us by Pavan </w:t>
       </w:r>
+      <w:proofErr w:type="spellStart"/>
       <w:r>
         <w:t>Tiruveedhula</w:t>
       </w:r>
-      <w:r>
-        <w:t xml:space="preserve"> from Austin Rooda's lab – they use it for similar purposes.</w:t>
+      <w:proofErr w:type="spellEnd"/>
+      <w:r>
+        <w:t xml:space="preserve"> from Austin </w:t>
+      </w:r>
+      <w:proofErr w:type="spellStart"/>
+      <w:r>
+        <w:t>Rooda's</w:t>
+      </w:r>
+      <w:proofErr w:type="spellEnd"/>
+      <w:r>
+        <w:t xml:space="preserve"> lab – they use it for similar purposes.</w:t>
       </w:r>
     </w:p>
     <w:p/>
@@ -41,7 +51,15 @@
         <w:t xml:space="preserve">strategic-test.com; </w:t>
       </w:r>
       <w:r>
-        <w:t>US address: One Boston Place, 26th floor, Boston MA, 20108). Our contact there is Bob Giblett (</w:t>
+        <w:t xml:space="preserve">US address: One Boston Place, 26th floor, Boston MA, 20108). Our contact there is Bob </w:t>
+      </w:r>
+      <w:proofErr w:type="spellStart"/>
+      <w:r>
+        <w:t>Giblett</w:t>
+      </w:r>
+      <w:proofErr w:type="spellEnd"/>
+      <w:r>
+        <w:t xml:space="preserve"> (</w:t>
       </w:r>
       <w:hyperlink r:id="rId4" w:history="1">
         <w:r>
@@ -79,7 +97,15 @@
         <w:t>.</w:t>
       </w:r>
       <w:r>
-        <w:t xml:space="preserve">  We think that either the appropriate cables come included with the board, or that we had these rolled into the quote we received. You will want to make sure you get cables if you build one of these systems.</w:t>
+        <w:t xml:space="preserve">  </w:t>
+      </w:r>
+      <w:r>
+        <w:t xml:space="preserve">The calibration certificate for our card is also in this directory (UF2e-6022CalibrationCert.pdf). </w:t>
+      </w:r>
+      <w:bookmarkStart w:id="0" w:name="_GoBack"/>
+      <w:bookmarkEnd w:id="0"/>
+      <w:r>
+        <w:t>We think that either the appropriate cables come included with the board, or that we had these rolled into the quote we received. You will want to make sure you get cables if you build one of these systems.</w:t>
       </w:r>
       <w:r>
         <w:t xml:space="preserve">  It might be that the cable part number is Cab-3f-9m-200.</w:t>
@@ -159,8 +185,13 @@
       <w:r>
         <w:t xml:space="preserve"> </w:t>
       </w:r>
-      <w:r>
-        <w:t>So if we need to do it again, that's the place to start.</w:t>
+      <w:proofErr w:type="gramStart"/>
+      <w:r>
+        <w:t>So</w:t>
+      </w:r>
+      <w:proofErr w:type="gramEnd"/>
+      <w:r>
+        <w:t xml:space="preserve"> if we need to do it again, that's the place to start.</w:t>
       </w:r>
       <w:r>
         <w:t xml:space="preserve"> David has the DVD with the drivers f</w:t>
@@ -168,8 +199,6 @@
       <w:r>
         <w:t>or</w:t>
       </w:r>
-      <w:bookmarkStart w:id="0" w:name="_GoBack"/>
-      <w:bookmarkEnd w:id="0"/>
       <w:r>
         <w:t xml:space="preserve"> the UF2e-6022.</w:t>
       </w:r>

</xml_diff>